<commit_message>
create tasks to fill
</commit_message>
<xml_diff>
--- a/Варианты.docx
+++ b/Варианты.docx
@@ -4,8 +4,21 @@
   <w:body>
     <w:p>
       <w:r>
-        <w:t/>
-        <w:t/>
+        <w:t xml:space="preserve">Десять вариантов контрольной работы по матема'
+тике распределяются случайным образом среди восьми
+студентов, сидящих в одном ряду. Каждый получает по
+одному варианту. Найти вероятность того, что:
+а) варианты 1'й и 2'й достанутся первым двум сту'
+дентам;
+б) первые 8 вариантов распределятся последовательно.
+</w:t>
+        <w:t xml:space="preserve">2. В кассе осталось 5 билетов по 10 рублей, 3 — по
+30 рублей и 2 — по 50. Покупатели наугад берут 3 биле'
+та. Найти вероятность того, что из этих билетов имеют
+одинаковую стоимость:
+а) два билета;
+б) хотя бы два билета.
+</w:t>
       </w:r>
     </w:p>
   </w:body>

</xml_diff>

<commit_message>
creat some useful peace of sheet
</commit_message>
<xml_diff>
--- a/Варианты.docx
+++ b/Варианты.docx
@@ -12,12 +12,11 @@
         <w:br/>
       </w:r>
       <w:r>
-        <w:t>4. Два рыбака ловят рыбу на озере. Вероятность поймать
- на удочку карася для первого равна 0.6, для второго
- — 0.4. Какова вероятность того, что:
-а) они поймают хотя бы одного карася;
-б) вообще не поймают карасей;
-в) поймает карася только первый рыбак?</w:t>
+        <w:t xml:space="preserve">10. В каждом из 600 независимых испытаний событие А происходит с постоянной вероятностью 0.3.
+ Найти вероятность того, что событие А наступит:
+а) точно 270 раз;
+б) менее чем 120 и более чем 260 раз.
+</w:t>
         <w:br/>
         <w:br/>
       </w:r>
@@ -37,12 +36,10 @@
         <w:br/>
       </w:r>
       <w:r>
-        <w:t>4. Два рыбака ловят рыбу на озере. Вероятность поймать
- на удочку карася для первого равна 0.6, для второго
- — 0.6. Какова вероятность того, что:
-а) они поймают хотя бы одного карася;
-б) вообще не поймают карасей;
-в) поймает карася только первый рыбак?</w:t>
+        <w:t>10. Вероятность рождения мальчика равна 0.514. Чему
+равна вероятность того, что среди 80 новорожденных:
+а) мальчиков ровно половина;
+б) не менее половины мальчиков?</w:t>
         <w:br/>
         <w:br/>
       </w:r>
@@ -62,12 +59,11 @@
         <w:br/>
       </w:r>
       <w:r>
-        <w:t>4. Два рыбака ловят рыбу на озере. Вероятность поймать
- на удочку карася для первого равна 0.7, для второго
- — 0.5. Какова вероятность того, что:
-а) они поймают хотя бы одного карася;
-б) вообще не поймают карасей;
-в) поймает карася только первый рыбак?</w:t>
+        <w:t xml:space="preserve">10. В каждом из 500 независимых испытаний событие А происходит с постоянной вероятностью 0.5.
+ Найти вероятность того, что событие А наступит:
+а) точно 300 раз;
+б) менее чем 190 и более чем 250 раз.
+</w:t>
         <w:br/>
         <w:br/>
       </w:r>
@@ -87,10 +83,10 @@
         <w:br/>
       </w:r>
       <w:r>
-        <w:t xml:space="preserve">4. Вероятность опоздания режиссера на репетицию равна 0.2, ведущей актрисы театра — 0.5. Какова вероятность того, что в среду:
-а) на репетицию опоздают и режиссер, и актриса;
-б) опоздает только актриса;
-в) никто не опоздает?
+        <w:t xml:space="preserve">10. В каждом из 600 независимых испытаний событие А происходит с постоянной вероятностью 0.5.
+ Найти вероятность того, что событие А наступит:
+а) точно 300 раз;
+б) менее чем 190 и более чем 270 раз.
 </w:t>
         <w:br/>
         <w:br/>
@@ -111,12 +107,10 @@
         <w:br/>
       </w:r>
       <w:r>
-        <w:t>4. Два рыбака ловят рыбу на озере. Вероятность поймать
- на удочку карася для первого равна 0.6, для второго
- — 0.6. Какова вероятность того, что:
-а) они поймают хотя бы одного карася;
-б) вообще не поймают карасей;
-в) поймает карася только первый рыбак?</w:t>
+        <w:t>10. Вероятность рождения мальчика равна 0.515. Чему
+равна вероятность того, что среди 90 новорожденных:
+а) мальчиков ровно половина;
+б) не менее половины мальчиков?</w:t>
         <w:br/>
         <w:br/>
       </w:r>
@@ -136,10 +130,10 @@
         <w:br/>
       </w:r>
       <w:r>
-        <w:t xml:space="preserve">4. Вероятность опоздания режиссера на репетицию равна 0.1, ведущей актрисы театра — 0.3. Какова вероятность того, что в среду:
-а) на репетицию опоздают и режиссер, и актриса;
-б) опоздает только актриса;
-в) никто не опоздает?
+        <w:t xml:space="preserve">10. В каждом из 500 независимых испытаний событие А происходит с постоянной вероятностью 0.4.
+ Найти вероятность того, что событие А наступит:
+а) точно 210 раз;
+б) менее чем 180 и более чем 250 раз.
 </w:t>
         <w:br/>
         <w:br/>
@@ -160,10 +154,10 @@
         <w:br/>
       </w:r>
       <w:r>
-        <w:t xml:space="preserve">4. Вероятность опоздания режиссера на репетицию равна 0.1, ведущей актрисы театра — 0.5. Какова вероятность того, что в среду:
-а) на репетицию опоздают и режиссер, и актриса;
-б) опоздает только актриса;
-в) никто не опоздает?
+        <w:t xml:space="preserve">10. В каждом из 600 независимых испытаний событие А происходит с постоянной вероятностью 0.4.
+ Найти вероятность того, что событие А наступит:
+а) точно 270 раз;
+б) менее чем 100 и более чем 270 раз.
 </w:t>
         <w:br/>
         <w:br/>
@@ -184,11 +178,10 @@
         <w:br/>
       </w:r>
       <w:r>
-        <w:t xml:space="preserve">4. Вероятность опоздания режиссера на репетицию равна 0.1, ведущей актрисы театра — 0.6. Какова вероятность того, что в среду:
-а) на репетицию опоздают и режиссер, и актриса;
-б) опоздает только актриса;
-в) никто не опоздает?
-</w:t>
+        <w:t>10. Вероятность рождения мальчика равна 0.51. Чему
+равна вероятность того, что среди 80 новорожденных:
+а) мальчиков ровно половина;
+б) не менее половины мальчиков?</w:t>
         <w:br/>
         <w:br/>
       </w:r>
@@ -208,11 +201,10 @@
         <w:br/>
       </w:r>
       <w:r>
-        <w:t xml:space="preserve">4. Вероятность опоздания режиссера на репетицию равна 0.1, ведущей актрисы театра — 0.5. Какова вероятность того, что в среду:
-а) на репетицию опоздают и режиссер, и актриса;
-б) опоздает только актриса;
-в) никто не опоздает?
-</w:t>
+        <w:t>10. Вероятность рождения мальчика равна 0.522. Чему
+равна вероятность того, что среди 80 новорожденных:
+а) мальчиков ровно половина;
+б) не менее половины мальчиков?</w:t>
         <w:br/>
         <w:br/>
       </w:r>
@@ -232,12 +224,11 @@
         <w:br/>
       </w:r>
       <w:r>
-        <w:t>4. Два рыбака ловят рыбу на озере. Вероятность поймать
- на удочку карася для первого равна 0.6, для второго
- — 0.5. Какова вероятность того, что:
-а) они поймают хотя бы одного карася;
-б) вообще не поймают карасей;
-в) поймает карася только первый рыбак?</w:t>
+        <w:t xml:space="preserve">10. В каждом из 500 независимых испытаний событие А происходит с постоянной вероятностью 0.5.
+ Найти вероятность того, что событие А наступит:
+а) точно 230 раз;
+б) менее чем 190 и более чем 280 раз.
+</w:t>
         <w:br/>
         <w:br/>
       </w:r>

</xml_diff>

<commit_message>
Create some work with tables
</commit_message>
<xml_diff>
--- a/Варианты.docx
+++ b/Варианты.docx
@@ -12,20 +12,11 @@
         <w:br/>
       </w:r>
       <w:r>
-        <w:t>8. Учитель литературы предложил викторину по распознаванию
- портретов великих людей. Школьникам были
-показаны репродукции картин Ильи Репина: 5 портретов
- русских музыкантов (Глинки, Мусоргского, Бородина
-, Глазунова, Лядова, Римского, Корсакова), 12
-портретов русских писателей (Гоголя, Тургенева, Льва
-Толстого, Писемского, Гаршина, Фета, Стасова, Горького
-, Леонида Андреева, Короленко) и 6 портретов русских
- ученых (Сеченова, Менделеева, Павлова, Тарханова,
-Бехтерева). Подготовка учеников такова, что портреты
-музыкантов они узнают с вероятностью 0.6, писателей —
-0.9, ученых — 0.5. Школьница Даша правильно распознала
- портрет, выбранный наугад. Какова вероятность того,
-что ей попался портрет музыканта?</w:t>
+        <w:t xml:space="preserve">12. Имеется 4 ключей, из которых только один подходит
+ к замку. Составить ряд распределения числа подбора
+ ключа к замку, если не подошедший ключ в последующих
+опробованиях не участвует. Найти М(Х), D(X), σ(X). </w:t>
+        <w:br/>
         <w:br/>
         <w:br/>
       </w:r>
@@ -45,20 +36,11 @@
         <w:br/>
       </w:r>
       <w:r>
-        <w:t>8. Учитель литературы предложил викторину по распознаванию
- портретов великих людей. Школьникам были
-показаны репродукции картин Ильи Репина: 5 портретов
- русских музыкантов (Глинки, Мусоргского, Бородина
-, Глазунова, Лядова, Римского, Корсакова), 12
-портретов русских писателей (Гоголя, Тургенева, Льва
-Толстого, Писемского, Гаршина, Фета, Стасова, Горького
-, Леонида Андреева, Короленко) и 5 портретов русских
- ученых (Сеченова, Менделеева, Павлова, Тарханова,
-Бехтерева). Подготовка учеников такова, что портреты
-музыкантов они узнают с вероятностью 0.4, писателей —
-0.7, ученых — 0.6. Школьница Даша правильно распознала
- портрет, выбранный наугад. Какова вероятность того,
-что ей попался портрет музыканта?</w:t>
+        <w:t xml:space="preserve">12. Имеется 5 ключей, из которых только один подходит
+ к замку. Составить ряд распределения числа подбора
+ ключа к замку, если не подошедший ключ в последующих
+опробованиях не участвует. Найти М(Х), D(X), σ(X). </w:t>
+        <w:br/>
         <w:br/>
         <w:br/>
       </w:r>
@@ -78,11 +60,11 @@
         <w:br/>
       </w:r>
       <w:r>
-        <w:t xml:space="preserve">8. В зоопарке живут 3 кенгуру, 7 муравьедов и 7 горилл. Условия содержания
- млекопитающих таковы, что вероятность заболеть у этих животных соответственно равна 0.6, 0.4
- и 0.1. Животное, которое удалось поймать врачу, оказалось здоровым. Какова вероятность того, что
- врач осматривал муравьеда?
-</w:t>
+        <w:t xml:space="preserve">12. Имеется 4 ключей, из которых только один подходит
+ к замку. Составить ряд распределения числа подбора
+ ключа к замку, если не подошедший ключ в последующих
+опробованиях не участвует. Найти М(Х), D(X), σ(X). </w:t>
+        <w:br/>
         <w:br/>
         <w:br/>
       </w:r>
@@ -102,11 +84,13 @@
         <w:br/>
       </w:r>
       <w:r>
-        <w:t xml:space="preserve">8. В зоопарке живут 4 кенгуру, 7 муравьедов и 8 горилл. Условия содержания
- млекопитающих таковы, что вероятность заболеть у этих животных соответственно равна 0.8, 0.4
- и 0.2. Животное, которое удалось поймать врачу, оказалось здоровым. Какова вероятность того, что
- врач осматривал муравьеда?
-</w:t>
+        <w:t xml:space="preserve">12. Производятся последовательные испытания надежности пяти приборов. Каждый
+ следующий прибор испытывается только в том случае, если предыдущий оказался надежным.
+ Составить ряд распределения числа испытаний приборов, если вероятность выдержать испытание
+ для каждого прибора равна 0.8. Найти М(Х), D(X), σ (X) 
+этой случайной величины.
+</w:t>
+        <w:br/>
         <w:br/>
         <w:br/>
       </w:r>
@@ -126,20 +110,13 @@
         <w:br/>
       </w:r>
       <w:r>
-        <w:t>8. Учитель литературы предложил викторину по распознаванию
- портретов великих людей. Школьникам были
-показаны репродукции картин Ильи Репина: 7 портретов
- русских музыкантов (Глинки, Мусоргского, Бородина
-, Глазунова, Лядова, Римского, Корсакова), 10
-портретов русских писателей (Гоголя, Тургенева, Льва
-Толстого, Писемского, Гаршина, Фета, Стасова, Горького
-, Леонида Андреева, Короленко) и 6 портретов русских
- ученых (Сеченова, Менделеева, Павлова, Тарханова,
-Бехтерева). Подготовка учеников такова, что портреты
-музыкантов они узнают с вероятностью 0.5, писателей —
-0.7, ученых — 0.5. Школьница Даша правильно распознала
- портрет, выбранный наугад. Какова вероятность того,
-что ей попался портрет музыканта?</w:t>
+        <w:t xml:space="preserve">12. Производятся последовательные испытания надежности пяти приборов. Каждый
+ следующий прибор испытывается только в том случае, если предыдущий оказался надежным.
+ Составить ряд распределения числа испытаний приборов, если вероятность выдержать испытание
+ для каждого прибора равна 0.7. Найти М(Х), D(X), σ (X) 
+этой случайной величины.
+</w:t>
+        <w:br/>
         <w:br/>
         <w:br/>
       </w:r>
@@ -159,11 +136,13 @@
         <w:br/>
       </w:r>
       <w:r>
-        <w:t xml:space="preserve">8. В зоопарке живут 2 кенгуру, 5 муравьедов и 7 горилл. Условия содержания
- млекопитающих таковы, что вероятность заболеть у этих животных соответственно равна 0.8, 0.4
- и 0.2. Животное, которое удалось поймать врачу, оказалось здоровым. Какова вероятность того, что
- врач осматривал муравьеда?
-</w:t>
+        <w:t xml:space="preserve">12. Производятся последовательные испытания надежности пяти приборов. Каждый
+ следующий прибор испытывается только в том случае, если предыдущий оказался надежным.
+ Составить ряд распределения числа испытаний приборов, если вероятность выдержать испытание
+ для каждого прибора равна 0.8. Найти М(Х), D(X), σ (X) 
+этой случайной величины.
+</w:t>
+        <w:br/>
         <w:br/>
         <w:br/>
       </w:r>
@@ -183,11 +162,11 @@
         <w:br/>
       </w:r>
       <w:r>
-        <w:t xml:space="preserve">8. В зоопарке живут 2 кенгуру, 4 муравьедов и 8 горилл. Условия содержания
- млекопитающих таковы, что вероятность заболеть у этих животных соответственно равна 0.7, 0.5
- и 0.2. Животное, которое удалось поймать врачу, оказалось здоровым. Какова вероятность того, что
- врач осматривал муравьеда?
-</w:t>
+        <w:t xml:space="preserve">12. Имеется 5 ключей, из которых только один подходит
+ к замку. Составить ряд распределения числа подбора
+ ключа к замку, если не подошедший ключ в последующих
+опробованиях не участвует. Найти М(Х), D(X), σ(X). </w:t>
+        <w:br/>
         <w:br/>
         <w:br/>
       </w:r>
@@ -207,20 +186,13 @@
         <w:br/>
       </w:r>
       <w:r>
-        <w:t>8. Учитель литературы предложил викторину по распознаванию
- портретов великих людей. Школьникам были
-показаны репродукции картин Ильи Репина: 7 портретов
- русских музыкантов (Глинки, Мусоргского, Бородина
-, Глазунова, Лядова, Римского, Корсакова), 9
-портретов русских писателей (Гоголя, Тургенева, Льва
-Толстого, Писемского, Гаршина, Фета, Стасова, Горького
-, Леонида Андреева, Короленко) и 4 портретов русских
- ученых (Сеченова, Менделеева, Павлова, Тарханова,
-Бехтерева). Подготовка учеников такова, что портреты
-музыкантов они узнают с вероятностью 0.4, писателей —
-0.8, ученых — 0.6. Школьница Даша правильно распознала
- портрет, выбранный наугад. Какова вероятность того,
-что ей попался портрет музыканта?</w:t>
+        <w:t xml:space="preserve">12. Производятся последовательные испытания надежности пяти приборов. Каждый
+ следующий прибор испытывается только в том случае, если предыдущий оказался надежным.
+ Составить ряд распределения числа испытаний приборов, если вероятность выдержать испытание
+ для каждого прибора равна 0.8. Найти М(Х), D(X), σ (X) 
+этой случайной величины.
+</w:t>
+        <w:br/>
         <w:br/>
         <w:br/>
       </w:r>
@@ -240,11 +212,13 @@
         <w:br/>
       </w:r>
       <w:r>
-        <w:t xml:space="preserve">8. В зоопарке живут 4 кенгуру, 6 муравьедов и 6 горилл. Условия содержания
- млекопитающих таковы, что вероятность заболеть у этих животных соответственно равна 0.6, 0.4
- и 0.2. Животное, которое удалось поймать врачу, оказалось здоровым. Какова вероятность того, что
- врач осматривал муравьеда?
-</w:t>
+        <w:t xml:space="preserve">12. Производятся последовательные испытания надежности пяти приборов. Каждый
+ следующий прибор испытывается только в том случае, если предыдущий оказался надежным.
+ Составить ряд распределения числа испытаний приборов, если вероятность выдержать испытание
+ для каждого прибора равна 0.8. Найти М(Х), D(X), σ (X) 
+этой случайной величины.
+</w:t>
+        <w:br/>
         <w:br/>
         <w:br/>
       </w:r>
@@ -264,11 +238,13 @@
         <w:br/>
       </w:r>
       <w:r>
-        <w:t xml:space="preserve">8. В зоопарке живут 2 кенгуру, 7 муравьедов и 6 горилл. Условия содержания
- млекопитающих таковы, что вероятность заболеть у этих животных соответственно равна 0.8, 0.4
- и 0.2. Животное, которое удалось поймать врачу, оказалось здоровым. Какова вероятность того, что
- врач осматривал муравьеда?
-</w:t>
+        <w:t xml:space="preserve">12. Производятся последовательные испытания надежности пяти приборов. Каждый
+ следующий прибор испытывается только в том случае, если предыдущий оказался надежным.
+ Составить ряд распределения числа испытаний приборов, если вероятность выдержать испытание
+ для каждого прибора равна 0.7. Найти М(Х), D(X), σ (X) 
+этой случайной величины.
+</w:t>
+        <w:br/>
         <w:br/>
         <w:br/>
       </w:r>
@@ -288,11 +264,13 @@
         <w:br/>
       </w:r>
       <w:r>
-        <w:t xml:space="preserve">8. В зоопарке живут 3 кенгуру, 5 муравьедов и 8 горилл. Условия содержания
- млекопитающих таковы, что вероятность заболеть у этих животных соответственно равна 0.7, 0.4
- и 0.3. Животное, которое удалось поймать врачу, оказалось здоровым. Какова вероятность того, что
- врач осматривал муравьеда?
-</w:t>
+        <w:t xml:space="preserve">12. Производятся последовательные испытания надежности пяти приборов. Каждый
+ следующий прибор испытывается только в том случае, если предыдущий оказался надежным.
+ Составить ряд распределения числа испытаний приборов, если вероятность выдержать испытание
+ для каждого прибора равна 0.6. Найти М(Х), D(X), σ (X) 
+этой случайной величины.
+</w:t>
+        <w:br/>
         <w:br/>
         <w:br/>
       </w:r>
@@ -312,11 +290,13 @@
         <w:br/>
       </w:r>
       <w:r>
-        <w:t xml:space="preserve">8. В зоопарке живут 4 кенгуру, 5 муравьедов и 8 горилл. Условия содержания
- млекопитающих таковы, что вероятность заболеть у этих животных соответственно равна 0.7, 0.5
- и 0.3. Животное, которое удалось поймать врачу, оказалось здоровым. Какова вероятность того, что
- врач осматривал муравьеда?
-</w:t>
+        <w:t xml:space="preserve">12. Производятся последовательные испытания надежности пяти приборов. Каждый
+ следующий прибор испытывается только в том случае, если предыдущий оказался надежным.
+ Составить ряд распределения числа испытаний приборов, если вероятность выдержать испытание
+ для каждого прибора равна 0.9. Найти М(Х), D(X), σ (X) 
+этой случайной величины.
+</w:t>
+        <w:br/>
         <w:br/>
         <w:br/>
       </w:r>
@@ -336,11 +316,13 @@
         <w:br/>
       </w:r>
       <w:r>
-        <w:t xml:space="preserve">8. В зоопарке живут 4 кенгуру, 7 муравьедов и 7 горилл. Условия содержания
- млекопитающих таковы, что вероятность заболеть у этих животных соответственно равна 0.7, 0.5
- и 0.3. Животное, которое удалось поймать врачу, оказалось здоровым. Какова вероятность того, что
- врач осматривал муравьеда?
-</w:t>
+        <w:t xml:space="preserve">12. Производятся последовательные испытания надежности пяти приборов. Каждый
+ следующий прибор испытывается только в том случае, если предыдущий оказался надежным.
+ Составить ряд распределения числа испытаний приборов, если вероятность выдержать испытание
+ для каждого прибора равна 0.6. Найти М(Х), D(X), σ (X) 
+этой случайной величины.
+</w:t>
+        <w:br/>
         <w:br/>
         <w:br/>
       </w:r>
@@ -360,20 +342,13 @@
         <w:br/>
       </w:r>
       <w:r>
-        <w:t>8. Учитель литературы предложил викторину по распознаванию
- портретов великих людей. Школьникам были
-показаны репродукции картин Ильи Репина: 6 портретов
- русских музыкантов (Глинки, Мусоргского, Бородина
-, Глазунова, Лядова, Римского, Корсакова), 12
-портретов русских писателей (Гоголя, Тургенева, Льва
-Толстого, Писемского, Гаршина, Фета, Стасова, Горького
-, Леонида Андреева, Короленко) и 5 портретов русских
- ученых (Сеченова, Менделеева, Павлова, Тарханова,
-Бехтерева). Подготовка учеников такова, что портреты
-музыкантов они узнают с вероятностью 0.6, писателей —
-0.9, ученых — 0.6. Школьница Даша правильно распознала
- портрет, выбранный наугад. Какова вероятность того,
-что ей попался портрет музыканта?</w:t>
+        <w:t xml:space="preserve">12. Производятся последовательные испытания надежности пяти приборов. Каждый
+ следующий прибор испытывается только в том случае, если предыдущий оказался надежным.
+ Составить ряд распределения числа испытаний приборов, если вероятность выдержать испытание
+ для каждого прибора равна 0.8. Найти М(Х), D(X), σ (X) 
+этой случайной величины.
+</w:t>
+        <w:br/>
         <w:br/>
         <w:br/>
       </w:r>
@@ -393,20 +368,13 @@
         <w:br/>
       </w:r>
       <w:r>
-        <w:t>8. Учитель литературы предложил викторину по распознаванию
- портретов великих людей. Школьникам были
-показаны репродукции картин Ильи Репина: 5 портретов
- русских музыкантов (Глинки, Мусоргского, Бородина
-, Глазунова, Лядова, Римского, Корсакова), 11
-портретов русских писателей (Гоголя, Тургенева, Льва
-Толстого, Писемского, Гаршина, Фета, Стасова, Горького
-, Леонида Андреева, Короленко) и 6 портретов русских
- ученых (Сеченова, Менделеева, Павлова, Тарханова,
-Бехтерева). Подготовка учеников такова, что портреты
-музыкантов они узнают с вероятностью 0.4, писателей —
-0.7, ученых — 0.5. Школьница Даша правильно распознала
- портрет, выбранный наугад. Какова вероятность того,
-что ей попался портрет музыканта?</w:t>
+        <w:t xml:space="preserve">12. Производятся последовательные испытания надежности пяти приборов. Каждый
+ следующий прибор испытывается только в том случае, если предыдущий оказался надежным.
+ Составить ряд распределения числа испытаний приборов, если вероятность выдержать испытание
+ для каждого прибора равна 0.7. Найти М(Х), D(X), σ (X) 
+этой случайной величины.
+</w:t>
+        <w:br/>
         <w:br/>
         <w:br/>
       </w:r>
@@ -426,11 +394,11 @@
         <w:br/>
       </w:r>
       <w:r>
-        <w:t xml:space="preserve">8. В зоопарке живут 2 кенгуру, 6 муравьедов и 8 горилл. Условия содержания
- млекопитающих таковы, что вероятность заболеть у этих животных соответственно равна 0.7, 0.3
- и 0.2. Животное, которое удалось поймать врачу, оказалось здоровым. Какова вероятность того, что
- врач осматривал муравьеда?
-</w:t>
+        <w:t xml:space="preserve">12. Имеется 5 ключей, из которых только один подходит
+ к замку. Составить ряд распределения числа подбора
+ ключа к замку, если не подошедший ключ в последующих
+опробованиях не участвует. Найти М(Х), D(X), σ(X). </w:t>
+        <w:br/>
         <w:br/>
         <w:br/>
       </w:r>
@@ -450,20 +418,11 @@
         <w:br/>
       </w:r>
       <w:r>
-        <w:t>8. Учитель литературы предложил викторину по распознаванию
- портретов великих людей. Школьникам были
-показаны репродукции картин Ильи Репина: 6 портретов
- русских музыкантов (Глинки, Мусоргского, Бородина
-, Глазунова, Лядова, Римского, Корсакова), 10
-портретов русских писателей (Гоголя, Тургенева, Льва
-Толстого, Писемского, Гаршина, Фета, Стасова, Горького
-, Леонида Андреева, Короленко) и 6 портретов русских
- ученых (Сеченова, Менделеева, Павлова, Тарханова,
-Бехтерева). Подготовка учеников такова, что портреты
-музыкантов они узнают с вероятностью 0.5, писателей —
-0.8, ученых — 0.6. Школьница Даша правильно распознала
- портрет, выбранный наугад. Какова вероятность того,
-что ей попался портрет музыканта?</w:t>
+        <w:t xml:space="preserve">12. Имеется 5 ключей, из которых только один подходит
+ к замку. Составить ряд распределения числа подбора
+ ключа к замку, если не подошедший ключ в последующих
+опробованиях не участвует. Найти М(Х), D(X), σ(X). </w:t>
+        <w:br/>
         <w:br/>
         <w:br/>
       </w:r>
@@ -483,11 +442,13 @@
         <w:br/>
       </w:r>
       <w:r>
-        <w:t xml:space="preserve">8. В зоопарке живут 3 кенгуру, 6 муравьедов и 8 горилл. Условия содержания
- млекопитающих таковы, что вероятность заболеть у этих животных соответственно равна 0.6, 0.3
- и 0.3. Животное, которое удалось поймать врачу, оказалось здоровым. Какова вероятность того, что
- врач осматривал муравьеда?
-</w:t>
+        <w:t xml:space="preserve">12. Производятся последовательные испытания надежности пяти приборов. Каждый
+ следующий прибор испытывается только в том случае, если предыдущий оказался надежным.
+ Составить ряд распределения числа испытаний приборов, если вероятность выдержать испытание
+ для каждого прибора равна 0.7. Найти М(Х), D(X), σ (X) 
+этой случайной величины.
+</w:t>
+        <w:br/>
         <w:br/>
         <w:br/>
       </w:r>
@@ -507,20 +468,13 @@
         <w:br/>
       </w:r>
       <w:r>
-        <w:t>8. Учитель литературы предложил викторину по распознаванию
- портретов великих людей. Школьникам были
-показаны репродукции картин Ильи Репина: 6 портретов
- русских музыкантов (Глинки, Мусоргского, Бородина
-, Глазунова, Лядова, Римского, Корсакова), 11
-портретов русских писателей (Гоголя, Тургенева, Льва
-Толстого, Писемского, Гаршина, Фета, Стасова, Горького
-, Леонида Андреева, Короленко) и 6 портретов русских
- ученых (Сеченова, Менделеева, Павлова, Тарханова,
-Бехтерева). Подготовка учеников такова, что портреты
-музыкантов они узнают с вероятностью 0.6, писателей —
-0.9, ученых — 0.5. Школьница Даша правильно распознала
- портрет, выбранный наугад. Какова вероятность того,
-что ей попался портрет музыканта?</w:t>
+        <w:t xml:space="preserve">12. Производятся последовательные испытания надежности пяти приборов. Каждый
+ следующий прибор испытывается только в том случае, если предыдущий оказался надежным.
+ Составить ряд распределения числа испытаний приборов, если вероятность выдержать испытание
+ для каждого прибора равна 0.8. Найти М(Х), D(X), σ (X) 
+этой случайной величины.
+</w:t>
+        <w:br/>
         <w:br/>
         <w:br/>
       </w:r>
@@ -540,11 +494,11 @@
         <w:br/>
       </w:r>
       <w:r>
-        <w:t xml:space="preserve">8. В зоопарке живут 2 кенгуру, 6 муравьедов и 7 горилл. Условия содержания
- млекопитающих таковы, что вероятность заболеть у этих животных соответственно равна 0.7, 0.4
- и 0.3. Животное, которое удалось поймать врачу, оказалось здоровым. Какова вероятность того, что
- врач осматривал муравьеда?
-</w:t>
+        <w:t xml:space="preserve">12. Имеется 4 ключей, из которых только один подходит
+ к замку. Составить ряд распределения числа подбора
+ ключа к замку, если не подошедший ключ в последующих
+опробованиях не участвует. Найти М(Х), D(X), σ(X). </w:t>
+        <w:br/>
         <w:br/>
         <w:br/>
       </w:r>
@@ -564,11 +518,11 @@
         <w:br/>
       </w:r>
       <w:r>
-        <w:t xml:space="preserve">8. В зоопарке живут 2 кенгуру, 4 муравьедов и 6 горилл. Условия содержания
- млекопитающих таковы, что вероятность заболеть у этих животных соответственно равна 0.7, 0.4
- и 0.2. Животное, которое удалось поймать врачу, оказалось здоровым. Какова вероятность того, что
- врач осматривал муравьеда?
-</w:t>
+        <w:t xml:space="preserve">12. Имеется 5 ключей, из которых только один подходит
+ к замку. Составить ряд распределения числа подбора
+ ключа к замку, если не подошедший ключ в последующих
+опробованиях не участвует. Найти М(Х), D(X), σ(X). </w:t>
+        <w:br/>
         <w:br/>
         <w:br/>
       </w:r>
@@ -588,20 +542,13 @@
         <w:br/>
       </w:r>
       <w:r>
-        <w:t>8. Учитель литературы предложил викторину по распознаванию
- портретов великих людей. Школьникам были
-показаны репродукции картин Ильи Репина: 6 портретов
- русских музыкантов (Глинки, Мусоргского, Бородина
-, Глазунова, Лядова, Римского, Корсакова), 12
-портретов русских писателей (Гоголя, Тургенева, Льва
-Толстого, Писемского, Гаршина, Фета, Стасова, Горького
-, Леонида Андреева, Короленко) и 5 портретов русских
- ученых (Сеченова, Менделеева, Павлова, Тарханова,
-Бехтерева). Подготовка учеников такова, что портреты
-музыкантов они узнают с вероятностью 0.4, писателей —
-0.7, ученых — 0.5. Школьница Даша правильно распознала
- портрет, выбранный наугад. Какова вероятность того,
-что ей попался портрет музыканта?</w:t>
+        <w:t xml:space="preserve">12. Производятся последовательные испытания надежности пяти приборов. Каждый
+ следующий прибор испытывается только в том случае, если предыдущий оказался надежным.
+ Составить ряд распределения числа испытаний приборов, если вероятность выдержать испытание
+ для каждого прибора равна 0.7. Найти М(Х), D(X), σ (X) 
+этой случайной величины.
+</w:t>
+        <w:br/>
         <w:br/>
         <w:br/>
       </w:r>
@@ -621,11 +568,13 @@
         <w:br/>
       </w:r>
       <w:r>
-        <w:t xml:space="preserve">8. В зоопарке живут 2 кенгуру, 6 муравьедов и 6 горилл. Условия содержания
- млекопитающих таковы, что вероятность заболеть у этих животных соответственно равна 0.6, 0.5
- и 0.2. Животное, которое удалось поймать врачу, оказалось здоровым. Какова вероятность того, что
- врач осматривал муравьеда?
-</w:t>
+        <w:t xml:space="preserve">12. Производятся последовательные испытания надежности пяти приборов. Каждый
+ следующий прибор испытывается только в том случае, если предыдущий оказался надежным.
+ Составить ряд распределения числа испытаний приборов, если вероятность выдержать испытание
+ для каждого прибора равна 0.8. Найти М(Х), D(X), σ (X) 
+этой случайной величины.
+</w:t>
+        <w:br/>
         <w:br/>
         <w:br/>
       </w:r>
@@ -645,20 +594,137 @@
         <w:br/>
       </w:r>
       <w:r>
-        <w:t>8. Учитель литературы предложил викторину по распознаванию
- портретов великих людей. Школьникам были
-показаны репродукции картин Ильи Репина: 6 портретов
- русских музыкантов (Глинки, Мусоргского, Бородина
-, Глазунова, Лядова, Римского, Корсакова), 12
-портретов русских писателей (Гоголя, Тургенева, Льва
-Толстого, Писемского, Гаршина, Фета, Стасова, Горького
-, Леонида Андреева, Короленко) и 4 портретов русских
- ученых (Сеченова, Менделеева, Павлова, Тарханова,
-Бехтерева). Подготовка учеников такова, что портреты
-музыкантов они узнают с вероятностью 0.4, писателей —
-0.9, ученых — 0.6. Школьница Даша правильно распознала
- портрет, выбранный наугад. Какова вероятность того,
-что ей попался портрет музыканта?</w:t>
+        <w:t xml:space="preserve">12. Имеется 4 ключей, из которых только один подходит
+ к замку. Составить ряд распределения числа подбора
+ ключа к замку, если не подошедший ключ в последующих
+опробованиях не участвует. Найти М(Х), D(X), σ(X). </w:t>
+        <w:br/>
+        <w:br/>
+        <w:br/>
+      </w:r>
+    </w:p>
+    <w:p>
+      <w:r>
+        <w:br w:type="page"/>
+      </w:r>
+    </w:p>
+    <w:p>
+      <w:r>
+        <w:rPr>
+          <w:sz w:val="36"/>
+          <w:position w:val="50"/>
+        </w:rPr>
+        <w:t>Вариант - 25</w:t>
+        <w:br/>
+      </w:r>
+      <w:r>
+        <w:t xml:space="preserve">12. Производятся последовательные испытания надежности пяти приборов. Каждый
+ следующий прибор испытывается только в том случае, если предыдущий оказался надежным.
+ Составить ряд распределения числа испытаний приборов, если вероятность выдержать испытание
+ для каждого прибора равна 0.7. Найти М(Х), D(X), σ (X) 
+этой случайной величины.
+</w:t>
+        <w:br/>
+        <w:br/>
+        <w:br/>
+      </w:r>
+    </w:p>
+    <w:p>
+      <w:r>
+        <w:br w:type="page"/>
+      </w:r>
+    </w:p>
+    <w:p>
+      <w:r>
+        <w:rPr>
+          <w:sz w:val="36"/>
+          <w:position w:val="50"/>
+        </w:rPr>
+        <w:t>Вариант - 26</w:t>
+        <w:br/>
+      </w:r>
+      <w:r>
+        <w:t xml:space="preserve">12. Имеется 5 ключей, из которых только один подходит
+ к замку. Составить ряд распределения числа подбора
+ ключа к замку, если не подошедший ключ в последующих
+опробованиях не участвует. Найти М(Х), D(X), σ(X). </w:t>
+        <w:br/>
+        <w:br/>
+        <w:br/>
+      </w:r>
+    </w:p>
+    <w:p>
+      <w:r>
+        <w:br w:type="page"/>
+      </w:r>
+    </w:p>
+    <w:p>
+      <w:r>
+        <w:rPr>
+          <w:sz w:val="36"/>
+          <w:position w:val="50"/>
+        </w:rPr>
+        <w:t>Вариант - 27</w:t>
+        <w:br/>
+      </w:r>
+      <w:r>
+        <w:t xml:space="preserve">12. Имеется 4 ключей, из которых только один подходит
+ к замку. Составить ряд распределения числа подбора
+ ключа к замку, если не подошедший ключ в последующих
+опробованиях не участвует. Найти М(Х), D(X), σ(X). </w:t>
+        <w:br/>
+        <w:br/>
+        <w:br/>
+      </w:r>
+    </w:p>
+    <w:p>
+      <w:r>
+        <w:br w:type="page"/>
+      </w:r>
+    </w:p>
+    <w:p>
+      <w:r>
+        <w:rPr>
+          <w:sz w:val="36"/>
+          <w:position w:val="50"/>
+        </w:rPr>
+        <w:t>Вариант - 28</w:t>
+        <w:br/>
+      </w:r>
+      <w:r>
+        <w:t xml:space="preserve">12. Производятся последовательные испытания надежности пяти приборов. Каждый
+ следующий прибор испытывается только в том случае, если предыдущий оказался надежным.
+ Составить ряд распределения числа испытаний приборов, если вероятность выдержать испытание
+ для каждого прибора равна 0.8. Найти М(Х), D(X), σ (X) 
+этой случайной величины.
+</w:t>
+        <w:br/>
+        <w:br/>
+        <w:br/>
+      </w:r>
+    </w:p>
+    <w:p>
+      <w:r>
+        <w:br w:type="page"/>
+      </w:r>
+    </w:p>
+    <w:p>
+      <w:r>
+        <w:rPr>
+          <w:sz w:val="36"/>
+          <w:position w:val="50"/>
+        </w:rPr>
+        <w:t>Вариант - 29</w:t>
+        <w:br/>
+      </w:r>
+      <w:r>
+        <w:t xml:space="preserve">12. Производятся последовательные испытания надежности пяти приборов. Каждый
+ следующий прибор испытывается только в том случае, если предыдущий оказался надежным.
+ Составить ряд распределения числа испытаний приборов, если вероятность выдержать испытание
+ для каждого прибора равна 0.7. Найти М(Х), D(X), σ (X) 
+этой случайной величины.
+</w:t>
+        <w:br/>
         <w:br/>
         <w:br/>
       </w:r>

</xml_diff>